<commit_message>
started framework of report, added images used so far in report
</commit_message>
<xml_diff>
--- a/Project_Proposal.docx
+++ b/Project_Proposal.docx
@@ -62,7 +62,7 @@
           <w:i/>
           <w:iCs/>
         </w:rPr>
-        <w:t xml:space="preserve"> Likelihood of</w:t>
+        <w:t xml:space="preserve"> </w:t>
       </w:r>
       <w:r>
         <w:rPr>
@@ -71,7 +71,7 @@
           <w:i/>
           <w:iCs/>
         </w:rPr>
-        <w:t xml:space="preserve"> Offer Accepta</w:t>
+        <w:t>Offer Accepta</w:t>
       </w:r>
       <w:r>
         <w:rPr>
@@ -108,7 +108,28 @@
     </w:p>
     <w:p>
       <w:r>
-        <w:t xml:space="preserve">A company has tracked the results of six marketing campaigns for the same offer. The offer is a discount on a bundle of products including wine, meat, fish, sweets, and a small piece of gold jewelry.  With response data from over two thousand customers who received the offer six times, the company would like me to predict the likelihood of a customer accepting an offer. They also added they would like a segmentation of its customers. </w:t>
+        <w:t xml:space="preserve">A company has tracked the results of six marketing campaigns for the same offer. The offer is a discount on a bundle of products including wine, meat, fish, sweets, and a small piece of gold jewelry.  With response data from over two thousand customers who received the offer six times, the company would like me to </w:t>
+      </w:r>
+      <w:r>
+        <w:t xml:space="preserve">predict </w:t>
+      </w:r>
+      <w:r>
+        <w:t>customer</w:t>
+      </w:r>
+      <w:r>
+        <w:t xml:space="preserve"> acceptance rate</w:t>
+      </w:r>
+      <w:r>
+        <w:t>s to view which customers will accept the offer more often, less often, or not at all. A</w:t>
+      </w:r>
+      <w:r>
+        <w:t xml:space="preserve"> segmentation of its customers</w:t>
+      </w:r>
+      <w:r>
+        <w:t xml:space="preserve"> has been requested as well</w:t>
+      </w:r>
+      <w:r>
+        <w:t xml:space="preserve">. </w:t>
       </w:r>
     </w:p>
     <w:p>
@@ -136,13 +157,19 @@
     </w:p>
     <w:p>
       <w:r>
-        <w:t xml:space="preserve">The client is an anonymous company that sells wine, meat, fish, sweets, and gold products. The client’s customers can purchase their products in-store, online, or from their catalog. </w:t>
+        <w:t xml:space="preserve">The client is an anonymous company that sells wine, meat, fish, sweets, and gold products. The client’s customers can purchase their products in-store, online, or from their catalog. The client wants to utilize their historical campaign data to now run a seventh campaign that is more targeted. </w:t>
+      </w:r>
+      <w:r>
+        <w:t xml:space="preserve">The segmentation has been requested as the client would like to understand the key features of each customer group to successfully market the current offer and any future offers to their customers. </w:t>
       </w:r>
     </w:p>
     <w:p>
-      <w:r>
-        <w:t xml:space="preserve">The client wants to utilize their historical campaign data to now run a seventh campaign that is more targeted. Their desire is to reduce unnecessary customer contact costs while also limiting any associated decrease in expected revenue. </w:t>
-      </w:r>
+      <w:pPr>
+        <w:rPr>
+          <w:b/>
+          <w:bCs/>
+        </w:rPr>
+      </w:pPr>
     </w:p>
     <w:p>
       <w:pPr>
@@ -151,88 +178,101 @@
           <w:bCs/>
         </w:rPr>
       </w:pPr>
+      <w:r>
+        <w:rPr>
+          <w:b/>
+          <w:bCs/>
+        </w:rPr>
+        <w:t xml:space="preserve">What data are you using? How will you acquire the data? </w:t>
+      </w:r>
     </w:p>
     <w:p>
-      <w:pPr>
-        <w:rPr>
-          <w:b/>
-          <w:bCs/>
-        </w:rPr>
-      </w:pPr>
-      <w:r>
-        <w:rPr>
-          <w:b/>
-          <w:bCs/>
-        </w:rPr>
-        <w:t xml:space="preserve">What data are you using? How will you acquire the data? </w:t>
+      <w:r>
+        <w:t xml:space="preserve">I am using a dataset that the company provided tracking the customers response to the six offer attempts and each customer’s unique features. </w:t>
       </w:r>
     </w:p>
     <w:p>
-      <w:r>
-        <w:t xml:space="preserve">I am using a dataset that the company provided tracking the customers response to the six offer attempts and each customer’s unique features. </w:t>
-      </w:r>
+      <w:pPr>
+        <w:rPr>
+          <w:b/>
+          <w:bCs/>
+        </w:rPr>
+      </w:pPr>
     </w:p>
     <w:p>
-      <w:pPr>
-        <w:rPr>
-          <w:b/>
-          <w:bCs/>
-        </w:rPr>
-      </w:pPr>
+      <w:r>
+        <w:rPr>
+          <w:b/>
+          <w:bCs/>
+        </w:rPr>
+        <w:t xml:space="preserve">How will you solve this problem? </w:t>
+      </w:r>
     </w:p>
     <w:p>
       <w:r>
-        <w:rPr>
-          <w:b/>
-          <w:bCs/>
-        </w:rPr>
-        <w:t xml:space="preserve">How will you solve this problem? </w:t>
+        <w:t xml:space="preserve">Utilizing each customer’s features and </w:t>
+      </w:r>
+      <w:r>
+        <w:t>acceptance</w:t>
+      </w:r>
+      <w:r>
+        <w:t xml:space="preserve"> </w:t>
+      </w:r>
+      <w:r>
+        <w:t>rate</w:t>
+      </w:r>
+      <w:r>
+        <w:t xml:space="preserve">, I will </w:t>
+      </w:r>
+      <w:r>
+        <w:t>train</w:t>
+      </w:r>
+      <w:r>
+        <w:t xml:space="preserve"> a model predict</w:t>
+      </w:r>
+      <w:r>
+        <w:t>ing</w:t>
+      </w:r>
+      <w:r>
+        <w:t xml:space="preserve"> the likelihood of any given customer accepting the offer. I will also utilize unsupervised machine learning techniques to segment customers based on their features. </w:t>
+      </w:r>
+      <w:r>
+        <w:t>With</w:t>
+      </w:r>
+      <w:r>
+        <w:t xml:space="preserve"> the segmentation and historical acceptance rate for each customer, </w:t>
+      </w:r>
+      <w:r>
+        <w:t>I</w:t>
+      </w:r>
+      <w:r>
+        <w:t xml:space="preserve"> can analyze which group/groups responded better to the offer</w:t>
+      </w:r>
+      <w:r>
+        <w:t xml:space="preserve"> versus those who did not.</w:t>
       </w:r>
     </w:p>
     <w:p>
       <w:r>
-        <w:t xml:space="preserve">Utilizing each customer’s features and </w:t>
-      </w:r>
-      <w:r>
-        <w:t>acceptance</w:t>
-      </w:r>
-      <w:r>
-        <w:t xml:space="preserve"> percentage, I will build a model that will predict the likelihood of any given customer accepting the offer. I will also utilize unsupervised machine learning techniques to segment customers based on their features. Using the segmentation and the historical acceptance rate for each customer, we can analyze which group/groups responded better to the offer</w:t>
-      </w:r>
-      <w:r>
-        <w:t xml:space="preserve"> versus those who did not.</w:t>
-      </w:r>
-    </w:p>
-    <w:p>
-      <w:r>
         <w:t xml:space="preserve">I </w:t>
       </w:r>
       <w:r>
-        <w:t>will</w:t>
-      </w:r>
-      <w:r>
-        <w:t xml:space="preserve"> </w:t>
-      </w:r>
-      <w:r>
-        <w:t xml:space="preserve">also </w:t>
-      </w:r>
-      <w:r>
-        <w:t xml:space="preserve">provide the client </w:t>
-      </w:r>
-      <w:r>
-        <w:t xml:space="preserve">the </w:t>
-      </w:r>
-      <w:r>
-        <w:t xml:space="preserve">key features </w:t>
+        <w:t xml:space="preserve">will </w:t>
+      </w:r>
+      <w:r>
+        <w:t>provide the client</w:t>
+      </w:r>
+      <w:r>
+        <w:t xml:space="preserve"> with</w:t>
+      </w:r>
+      <w:r>
+        <w:t xml:space="preserve"> key features </w:t>
       </w:r>
       <w:r>
         <w:t>identifying</w:t>
       </w:r>
       <w:r>
-        <w:t xml:space="preserve"> each of the customer groups</w:t>
-      </w:r>
-      <w:r>
-        <w:t xml:space="preserve"> and </w:t>
+        <w:t xml:space="preserve"> each of the customer groups and </w:t>
       </w:r>
       <w:r>
         <w:t>which features contain</w:t>
@@ -244,10 +284,22 @@
         <w:t xml:space="preserve"> the </w:t>
       </w:r>
       <w:r>
-        <w:t xml:space="preserve">most favorable influence on the offer </w:t>
-      </w:r>
-      <w:r>
-        <w:t>acceptance percentage. From there, the marketing team can formulate</w:t>
+        <w:t>most favorable</w:t>
+      </w:r>
+      <w:r>
+        <w:t>/unfavorable</w:t>
+      </w:r>
+      <w:r>
+        <w:t xml:space="preserve"> influence on the offer </w:t>
+      </w:r>
+      <w:r>
+        <w:t xml:space="preserve">acceptance </w:t>
+      </w:r>
+      <w:r>
+        <w:t>rate</w:t>
+      </w:r>
+      <w:r>
+        <w:t>. From there, the marketing team can formulate</w:t>
       </w:r>
       <w:r>
         <w:t xml:space="preserve"> targeted approach</w:t>
@@ -259,14 +311,18 @@
         <w:t xml:space="preserve"> for the offer</w:t>
       </w:r>
       <w:r>
-        <w:t>. The team will also be able to be more targeted in marketing other offers and generating new offers for respective customer groups</w:t>
+        <w:t xml:space="preserve"> and improve future marketing strategies</w:t>
+      </w:r>
+      <w:r>
+        <w:t xml:space="preserve"> for the offer/other offers. </w:t>
       </w:r>
       <w:bookmarkStart w:id="0" w:name="_GoBack"/>
       <w:bookmarkEnd w:id="0"/>
       <w:r>
-        <w:t xml:space="preserve">. </w:t>
+        <w:t xml:space="preserve"> </w:t>
       </w:r>
     </w:p>
+    <w:p/>
     <w:sectPr>
       <w:pgSz w:w="12240" w:h="15840"/>
       <w:pgMar w:top="1440" w:right="1440" w:bottom="1440" w:left="1440" w:header="720" w:footer="720" w:gutter="0"/>

</xml_diff>